<commit_message>
Finished Task 3 Also: Edited task 1 and 2 comment in mergeShopList()
Started task 3 pseudo code
Started Justification
</commit_message>
<xml_diff>
--- a/Documents/Justification of the design choices.docx
+++ b/Documents/Justification of the design choices.docx
@@ -7,7 +7,24 @@
         <w:t>Task one:</w:t>
       </w:r>
     </w:p>
-    <w:p/>
+    <w:p>
+      <w:r>
+        <w:t>A bit of data processing I.E sorting happens as the data is being pulled from the csv file. This is to avoid having additional functions to handle data sorting</w:t>
+      </w:r>
+      <w:r>
+        <w:t>. I.E pulling data into a temp list or dictionary and then iterating through it and sorting it that way, this would make the program less efficient.</w:t>
+      </w:r>
+    </w:p>
+    <w:p>
+      <w:r>
+        <w:t>Task three:</w:t>
+      </w:r>
+    </w:p>
+    <w:p>
+      <w:r>
+        <w:t>Task 3 does not use substitutions because of the lack of the “can’t keep shopping for more than one day rule” instead it uses a more intelligent delivery condition that only delivers when all items have been shopped for a given house.</w:t>
+      </w:r>
+    </w:p>
     <w:sectPr>
       <w:pgSz w:w="11906" w:h="16838"/>
       <w:pgMar w:top="1440" w:right="1440" w:bottom="1440" w:left="1440" w:header="708" w:footer="708" w:gutter="0"/>

</xml_diff>

<commit_message>
Finished Task 3 pseudo code
</commit_message>
<xml_diff>
--- a/Documents/Justification of the design choices.docx
+++ b/Documents/Justification of the design choices.docx
@@ -13,6 +13,11 @@
       </w:r>
       <w:r>
         <w:t>. I.E pulling data into a temp list or dictionary and then iterating through it and sorting it that way, this would make the program less efficient.</w:t>
+      </w:r>
+    </w:p>
+    <w:p>
+      <w:r>
+        <w:t>Task Two:</w:t>
       </w:r>
     </w:p>
     <w:p>

</xml_diff>

<commit_message>
Edited Kustification No majour changes
</commit_message>
<xml_diff>
--- a/Documents/Justification of the design choices.docx
+++ b/Documents/Justification of the design choices.docx
@@ -4,15 +4,12 @@
   <w:body>
     <w:p>
       <w:r>
-        <w:t>Task one:</w:t>
+        <w:t>A bit of data processing I.E sorting happens as the data is being pulled from the csv file. This is to avoid having additional functions to handle data sorting. I.E pulling data into a temp list or dictionary and then iterating through it and sorting it that way, this would make the program less efficient.</w:t>
       </w:r>
     </w:p>
     <w:p>
       <w:r>
-        <w:t>A bit of data processing I.E sorting happens as the data is being pulled from the csv file. This is to avoid having additional functions to handle data sorting</w:t>
-      </w:r>
-      <w:r>
-        <w:t>. I.E pulling data into a temp list or dictionary and then iterating through it and sorting it that way, this would make the program less efficient.</w:t>
+        <w:t>Task one:</w:t>
       </w:r>
     </w:p>
     <w:p>
@@ -22,7 +19,15 @@
     </w:p>
     <w:p>
       <w:r>
-        <w:t>In substitution algorithm I did not allow the substitution of items from shop D(cheap Store) as potentially charging a customer more for an Item they wanted cheap is unfair particularly as we are shopping  for pensioners.</w:t>
+        <w:t xml:space="preserve">In substitution algorithm I did not allow the substitution of items from shop </w:t>
+      </w:r>
+      <w:proofErr w:type="gramStart"/>
+      <w:r>
+        <w:t>D(</w:t>
+      </w:r>
+      <w:proofErr w:type="gramEnd"/>
+      <w:r>
+        <w:t>cheap Store) as potentially charging a customer more for an Item they wanted cheap is unfair particularly as we are shopping  for pensioners.</w:t>
       </w:r>
     </w:p>
     <w:p>

</xml_diff>

<commit_message>
Edits to justification and Instructions
Re-formated justification
Added information to Instructions
</commit_message>
<xml_diff>
--- a/Documents/Justification of the design choices.docx
+++ b/Documents/Justification of the design choices.docx
@@ -4,57 +4,30 @@
   <w:body>
     <w:p>
       <w:r>
-        <w:t>Data import:</w:t>
+        <w:t>Task one:</w:t>
       </w:r>
     </w:p>
     <w:p>
       <w:r>
-        <w:t xml:space="preserve">A bit of data processing I.E sorting happens as the data is being pulled from the csv file. This is to avoid having additional functions to handle data sorting. I.E pulling data into a temp list or dictionary and then iterating through it and sorting it that way, this would make the </w:t>
-      </w:r>
-      <w:r>
-        <w:t xml:space="preserve">data import portion </w:t>
-      </w:r>
-      <w:r>
-        <w:t xml:space="preserve">of the </w:t>
-      </w:r>
-      <w:r>
-        <w:t>program less efficient.</w:t>
+        <w:t>A bit of data processing I.E sorting happens as the data is being pulled from the csv file. This is to avoid having additional functions to handle data sorting. I.E pulling data into a temp list or dictionary and then iterating through it and sorting it that way, this would make the data import portion of the program less efficient.</w:t>
       </w:r>
     </w:p>
     <w:p>
       <w:r>
-        <w:t xml:space="preserve">Classes were also opted for as although there is an overhead with </w:t>
-      </w:r>
-      <w:r>
-        <w:t>them,</w:t>
-      </w:r>
-      <w:r>
-        <w:t xml:space="preserve"> they are much easier to use tha</w:t>
-      </w:r>
-      <w:r>
-        <w:t>n a</w:t>
-      </w:r>
-      <w:r>
-        <w:t xml:space="preserve"> dictionar</w:t>
-      </w:r>
-      <w:r>
-        <w:t>y and list combination</w:t>
-      </w:r>
-      <w:r>
-        <w:t xml:space="preserve"> due to the lack of a need to keep track of where in your list a piece of data is being stored</w:t>
-      </w:r>
-      <w:r>
-        <w:t>.</w:t>
+        <w:t>Classes were also opted for as although there is an overhead with them, they are much easier to use than a dictionary and list combination due to the lack of a need to keep track of where in your list a piece of data is being stored.</w:t>
       </w:r>
     </w:p>
     <w:p>
       <w:r>
-        <w:t>Task one:</w:t>
+        <w:t>Task Two:</w:t>
       </w:r>
     </w:p>
     <w:p>
       <w:r>
-        <w:t>Task Two:</w:t>
+        <w:t>Data storage is the same as task one</w:t>
+      </w:r>
+      <w:r>
+        <w:t>.</w:t>
       </w:r>
     </w:p>
     <w:p>
@@ -77,6 +50,17 @@
     <w:p>
       <w:r>
         <w:t>Task three:</w:t>
+      </w:r>
+    </w:p>
+    <w:p>
+      <w:r>
+        <w:t xml:space="preserve">Data storage is the same as task </w:t>
+      </w:r>
+      <w:r>
+        <w:t>two</w:t>
+      </w:r>
+      <w:r>
+        <w:t>.</w:t>
       </w:r>
     </w:p>
     <w:p>

</xml_diff>